<commit_message>
Add Notes From Slides for Chapter 11
Includes walk through of Rules 1.9, 1.10. 1.11 and 1.18.
Walk through of Rule 1.12 to come.
</commit_message>
<xml_diff>
--- a/Chapter_3/Chapter_3.docx
+++ b/Chapter_3/Chapter_3.docx
@@ -1477,7 +1477,7 @@
     </w:p>
     <w:p>
       <w:pPr>
-        <w:pStyle w:val="FirstParagraph"/>
+        <w:pStyle w:val="BlockText"/>
       </w:pPr>
       <w:r>
         <w:t xml:space="preserve">a person who discusses with a lawyer the possibility of forming a client-lawyer relationship . . .</w:t>
@@ -1485,7 +1485,7 @@
     </w:p>
     <w:p>
       <w:pPr>
-        <w:pStyle w:val="BodyText"/>
+        <w:pStyle w:val="BlockText"/>
       </w:pPr>
       <w:r>
         <w:t xml:space="preserve">EVEN WHEN NO CLIENT LAWYER RELATIONSHIP ENSUES . . . a lawyer shall not USE OR REVEAL that information . . .</w:t>
@@ -1493,7 +1493,7 @@
     </w:p>
     <w:p>
       <w:pPr>
-        <w:pStyle w:val="BodyText"/>
+        <w:pStyle w:val="BlockText"/>
       </w:pPr>
       <w:r>
         <w:t xml:space="preserve">a lawyer . . . shall not represent a client with adverse interests in the same . . . matter if the lawyer received information from the prospective client that could be . . . harmful to that person in the matter . . . same goes for the firm!</w:t>
@@ -1501,7 +1501,7 @@
     </w:p>
     <w:p>
       <w:pPr>
-        <w:pStyle w:val="BodyText"/>
+        <w:pStyle w:val="BlockText"/>
       </w:pPr>
       <w:r>
         <w:t xml:space="preserve">So this is one of those areas where it’s possible,at least in terms of email and websites to use just a little technological common sense and avoid this whole problem entirely.</w:t>
@@ -1969,7 +1969,7 @@
     </w:lvl>
   </w:abstractNum>
   <w:abstractNum w:abstractNumId="990">
-    <w:nsid w:val="c8e24e99"/>
+    <w:nsid w:val="2f9cb28f"/>
     <w:multiLevelType w:val="multilevel"/>
     <w:lvl w:ilvl="0">
       <w:numFmt w:val="bullet"/>
@@ -2050,7 +2050,7 @@
     </w:lvl>
   </w:abstractNum>
   <w:abstractNum w:abstractNumId="991">
-    <w:nsid w:val="8ca2a2a8"/>
+    <w:nsid w:val="451dd55d"/>
     <w:multiLevelType w:val="multilevel"/>
     <w:lvl w:ilvl="0">
       <w:numFmt w:val="bullet"/>

</xml_diff>

<commit_message>
add chap3 docx, pdf
</commit_message>
<xml_diff>
--- a/Chapter_3/Chapter_3.docx
+++ b/Chapter_3/Chapter_3.docx
@@ -130,7 +130,19 @@
         <w:pStyle w:val="BlockText"/>
       </w:pPr>
       <w:r>
-        <w:t xml:space="preserve">For certain people, after fifty, litigation takes the place of sex. –Gore Vidal</w:t>
+        <w:t xml:space="preserve">“</w:t>
+      </w:r>
+      <w:r>
+        <w:t xml:space="preserve">For certain people, after fifty, litigation takes the place of sex.</w:t>
+      </w:r>
+      <w:r>
+        <w:t xml:space="preserve">”</w:t>
+      </w:r>
+      <w:r>
+        <w:t xml:space="preserve"> </w:t>
+      </w:r>
+      <w:r>
+        <w:t xml:space="preserve">–Gore Vidal</w:t>
       </w:r>
     </w:p>
     <w:p>
@@ -174,45 +186,83 @@
       <w:r>
         <w:t xml:space="preserve">Access to justice in America remains elusive for most of the poor and much of the middle class.</w:t>
       </w:r>
+      <w:r>
+        <w:t xml:space="preserve"> </w:t>
+      </w:r>
+      <w:r>
+        <w:t xml:space="preserve">This concern is not new. In 1919, Reginald Heber Smith wrote that without equal access to the law:</w:t>
+      </w:r>
+    </w:p>
+    <w:p>
+      <w:pPr>
+        <w:pStyle w:val="BlockText"/>
+      </w:pPr>
+      <w:r>
+        <w:t xml:space="preserve">The system not only robs the poor of their only protection, but it places in the hands of their oppressors the most powerful and ruthless weapon ever invented.</w:t>
+      </w:r>
+    </w:p>
+    <w:p>
+      <w:pPr>
+        <w:pStyle w:val="FirstParagraph"/>
+      </w:pPr>
+      <w:r>
+        <w:t xml:space="preserve">Maybe Adam Clayton Powell said it better:</w:t>
+      </w:r>
+      <w:r>
+        <w:t xml:space="preserve"> </w:t>
+      </w:r>
+      <w:r>
+        <w:t xml:space="preserve">“</w:t>
+      </w:r>
+      <w:r>
+        <w:t xml:space="preserve">A man’s respect for law and order exists in precise relationship to the size of his pay check.</w:t>
+      </w:r>
+      <w:r>
+        <w:t xml:space="preserve">”</w:t>
+      </w:r>
     </w:p>
     <w:p>
       <w:pPr>
         <w:pStyle w:val="BodyText"/>
       </w:pPr>
       <w:r>
-        <w:t xml:space="preserve">This concern is not new. In 1919, Reginald Heber Smith wrote that without equal access to the law:</w:t>
-      </w:r>
-    </w:p>
-    <w:p>
-      <w:pPr>
-        <w:pStyle w:val="BlockText"/>
-      </w:pPr>
-      <w:r>
-        <w:t xml:space="preserve">The system not only robs the poor of their only protection, but it places in the hands of their oppressors the most powerful and ruthless weapon ever invented.</w:t>
-      </w:r>
-    </w:p>
-    <w:p>
-      <w:pPr>
-        <w:pStyle w:val="BlockText"/>
-      </w:pPr>
-      <w:r>
-        <w:t xml:space="preserve">A man’s respect for law and order exists in precise relationship to the size of his pay check. –Adam Clayton Powell</w:t>
-      </w:r>
-    </w:p>
-    <w:p>
-      <w:pPr>
-        <w:pStyle w:val="BlockText"/>
-      </w:pPr>
-      <w:r>
-        <w:t xml:space="preserve">Laws were made for the exploitation of those who don’t understand them or are prevented by naked misery from obeying them. –Clarence Darrow</w:t>
-      </w:r>
-    </w:p>
-    <w:p>
-      <w:pPr>
-        <w:pStyle w:val="BlockText"/>
-      </w:pPr>
-      <w:r>
-        <w:t xml:space="preserve">The men who own the earth make the laws to protect what they have. Laws were never organized or enforced to do justice. Only you, the jury, can give us justice. –Clarence Darrow</w:t>
+        <w:t xml:space="preserve">Without access to justice, the poor have no incentive to respect the law.</w:t>
+      </w:r>
+      <w:r>
+        <w:t xml:space="preserve"> </w:t>
+      </w:r>
+      <w:r>
+        <w:t xml:space="preserve">Clarene Darrow, for one, said,</w:t>
+      </w:r>
+      <w:r>
+        <w:t xml:space="preserve"> </w:t>
+      </w:r>
+      <w:r>
+        <w:t xml:space="preserve">“</w:t>
+      </w:r>
+      <w:r>
+        <w:t xml:space="preserve">Laws were made for the exploitation of those who don’t understand them or are prevented by naked misery from obeying them.</w:t>
+      </w:r>
+      <w:r>
+        <w:t xml:space="preserve">”</w:t>
+      </w:r>
+      <w:r>
+        <w:t xml:space="preserve"> </w:t>
+      </w:r>
+      <w:r>
+        <w:t xml:space="preserve">He harangued juries with this notion of the law:</w:t>
+      </w:r>
+      <w:r>
+        <w:t xml:space="preserve"> </w:t>
+      </w:r>
+      <w:r>
+        <w:t xml:space="preserve">“</w:t>
+      </w:r>
+      <w:r>
+        <w:t xml:space="preserve">The men who own the earth make the laws to protect what they have. Laws were never organized or enforced to do justice. Only you, the jury, can give us justice.</w:t>
+      </w:r>
+      <w:r>
+        <w:t xml:space="preserve">”</w:t>
       </w:r>
     </w:p>
     <w:p>
@@ -230,7 +280,22 @@
         <w:pStyle w:val="FirstParagraph"/>
       </w:pPr>
       <w:r>
-        <w:t xml:space="preserve">Courts have the power to APPOINT counsel for indigent or unpopular litigants.</w:t>
+        <w:t xml:space="preserve">Courts have the power to</w:t>
+      </w:r>
+      <w:r>
+        <w:t xml:space="preserve"> </w:t>
+      </w:r>
+      <w:r>
+        <w:rPr>
+          <w:i/>
+        </w:rPr>
+        <w:t xml:space="preserve">appoint</w:t>
+      </w:r>
+      <w:r>
+        <w:t xml:space="preserve"> </w:t>
+      </w:r>
+      <w:r>
+        <w:t xml:space="preserve">counsel for indigent or unpopular litigants.</w:t>
       </w:r>
     </w:p>
     <w:p>
@@ -238,7 +303,7 @@
         <w:pStyle w:val="BodyText"/>
       </w:pPr>
       <w:r>
-        <w:t xml:space="preserve">No constitutional provision compels an attorney to represent a client in a civil matter.  Congress has not codified compulsory service of attorneys to represent indigent litigants.  Service to the indigent is an essential characteristic of any ethical attorney because</w:t>
+        <w:t xml:space="preserve">No constitutional provision compels an attorney to represent a client in a civil matter.  Congress has not codified compulsory service of attorneys to represent indigent litigants.  Service to the indigent is an essential characteristic of any ethical attorney because:</w:t>
       </w:r>
     </w:p>
     <w:p>
@@ -266,7 +331,22 @@
         <w:pStyle w:val="FirstParagraph"/>
       </w:pPr>
       <w:r>
-        <w:t xml:space="preserve">Every lawyer has a professional responsibility to provide legal services to those unable to pay. A lawyer SHOULD aspire to render at least (50) hours of pro bono publico legal services per year. In fulfilling this responsibility, the lawyer should:</w:t>
+        <w:t xml:space="preserve">Every lawyer has a professional responsibility to provide legal services to those unable to pay. A lawyer</w:t>
+      </w:r>
+      <w:r>
+        <w:t xml:space="preserve"> </w:t>
+      </w:r>
+      <w:r>
+        <w:rPr>
+          <w:i/>
+        </w:rPr>
+        <w:t xml:space="preserve">should</w:t>
+      </w:r>
+      <w:r>
+        <w:t xml:space="preserve"> </w:t>
+      </w:r>
+      <w:r>
+        <w:t xml:space="preserve">aspire to render at least (50) hours of pro bono publico legal services per year. In fulfilling this responsibility, the lawyer should:</w:t>
       </w:r>
     </w:p>
     <w:p>
@@ -1133,7 +1213,7 @@
         <w:pStyle w:val="FirstParagraph"/>
       </w:pPr>
       <w:r>
-        <w:t xml:space="preserve">If you missed this, you should find it online and watch it. For some reason this went relatively under the radar compared to, say,IBM’s DEEP BLUE beating chess champion Garry Kasparov in chess in 1997, which by comparison was child’s play.</w:t>
+        <w:t xml:space="preserve">If you missed this, you should find it online and watch it. For some reason this went relatively under the radar compared to, say, IBM’s DEEP BLUE beating chess champion Garry Kasparov in chess in 1997, which by comparison was child’s play.</w:t>
       </w:r>
     </w:p>
     <w:p>
@@ -1850,7 +1930,40 @@
         <w:pStyle w:val="BodyText"/>
       </w:pPr>
       <w:r>
-        <w:t xml:space="preserve">Different that the role of COUNSELLOR or ADVISOR, where we are usually dealing with the present and future</w:t>
+        <w:t xml:space="preserve">Different than the role of</w:t>
+      </w:r>
+      <w:r>
+        <w:t xml:space="preserve"> </w:t>
+      </w:r>
+      <w:r>
+        <w:rPr>
+          <w:i/>
+        </w:rPr>
+        <w:t xml:space="preserve">counselor</w:t>
+      </w:r>
+      <w:r>
+        <w:t xml:space="preserve"> </w:t>
+      </w:r>
+      <w:r>
+        <w:t xml:space="preserve">or</w:t>
+      </w:r>
+      <w:r>
+        <w:t xml:space="preserve"> </w:t>
+      </w:r>
+      <w:r>
+        <w:rPr>
+          <w:i/>
+        </w:rPr>
+        <w:t xml:space="preserve">advisor</w:t>
+      </w:r>
+      <w:r>
+        <w:t xml:space="preserve">,</w:t>
+      </w:r>
+      <w:r>
+        <w:t xml:space="preserve"> </w:t>
+      </w:r>
+      <w:r>
+        <w:t xml:space="preserve">where we are usually dealing with the present and future.</w:t>
       </w:r>
     </w:p>
     <w:p>
@@ -2617,17 +2730,20 @@
           <w:ilvl w:val="0"/>
         </w:numPr>
       </w:pPr>
-      <w:r>
-        <w:t xml:space="preserve">[</w:t>
-      </w:r>
-      <w:r>
-        <w:rPr>
-          <w:i/>
-        </w:rPr>
-        <w:t xml:space="preserve">The People Versus Larry Flynt</w:t>
-      </w:r>
-      <w:r>
-        <w:t xml:space="preserve">][flynt] (stars Woody Harrelson, Ed Norton, and Courtney Love).</w:t>
+      <w:hyperlink r:id="rId74">
+        <w:r>
+          <w:rPr>
+            <w:i/>
+            <w:rStyle w:val="Hyperlink"/>
+          </w:rPr>
+          <w:t xml:space="preserve">The People Versus Larry Flynt</w:t>
+        </w:r>
+      </w:hyperlink>
+      <w:r>
+        <w:t xml:space="preserve"> </w:t>
+      </w:r>
+      <w:r>
+        <w:t xml:space="preserve">(stars Woody Harrelson, Ed Norton, and Courtney Love).</w:t>
       </w:r>
     </w:p>
     <w:p>
@@ -2650,7 +2766,7 @@
           <w:ilvl w:val="0"/>
         </w:numPr>
       </w:pPr>
-      <w:hyperlink r:id="rId74">
+      <w:hyperlink r:id="rId75">
         <w:r>
           <w:rPr>
             <w:rStyle w:val="Hyperlink"/>
@@ -2667,7 +2783,7 @@
           <w:ilvl w:val="0"/>
         </w:numPr>
       </w:pPr>
-      <w:hyperlink r:id="rId75">
+      <w:hyperlink r:id="rId76">
         <w:r>
           <w:rPr>
             <w:rStyle w:val="Hyperlink"/>
@@ -2684,7 +2800,7 @@
           <w:ilvl w:val="0"/>
         </w:numPr>
       </w:pPr>
-      <w:hyperlink r:id="rId76">
+      <w:hyperlink r:id="rId77">
         <w:r>
           <w:rPr>
             <w:rStyle w:val="Hyperlink"/>
@@ -2724,7 +2840,7 @@
 <file path=word/numbering.xml><?xml version="1.0" encoding="utf-8"?>
 <w:numbering xmlns:w="http://schemas.openxmlformats.org/wordprocessingml/2006/main">
   <w:abstractNum w:abstractNumId="990">
-    <w:nsid w:val="223a1169"/>
+    <w:nsid w:val="170cd2de"/>
     <w:multiLevelType w:val="multilevel"/>
     <w:lvl w:ilvl="0">
       <w:numFmt w:val="bullet"/>
@@ -2826,8 +2942,111 @@
       </w:pPr>
     </w:lvl>
   </w:abstractNum>
+  <w:abstractNum w:abstractNumId="990">
+    <w:nsid w:val="a0c46e7f"/>
+    <w:multiLevelType w:val="multilevel"/>
+    <w:lvl w:ilvl="0">
+      <w:numFmt w:val="bullet"/>
+      <w:lvlText w:val=" "/>
+      <w:lvlJc w:val="left"/>
+      <w:pPr>
+        <w:tabs>
+          <w:tab w:val="num" w:pos="0"/>
+        </w:tabs>
+        <w:ind w:left="480" w:hanging="480"/>
+      </w:pPr>
+    </w:lvl>
+    <w:lvl w:ilvl="1">
+      <w:numFmt w:val="bullet"/>
+      <w:lvlText w:val=" "/>
+      <w:lvlJc w:val="left"/>
+      <w:pPr>
+        <w:tabs>
+          <w:tab w:val="num" w:pos="720"/>
+        </w:tabs>
+        <w:ind w:left="1200" w:hanging="480"/>
+      </w:pPr>
+    </w:lvl>
+    <w:lvl w:ilvl="2">
+      <w:numFmt w:val="bullet"/>
+      <w:lvlText w:val=" "/>
+      <w:lvlJc w:val="left"/>
+      <w:pPr>
+        <w:tabs>
+          <w:tab w:val="num" w:pos="1440"/>
+        </w:tabs>
+        <w:ind w:left="1920" w:hanging="480"/>
+      </w:pPr>
+    </w:lvl>
+    <w:lvl w:ilvl="3">
+      <w:numFmt w:val="bullet"/>
+      <w:lvlText w:val=" "/>
+      <w:lvlJc w:val="left"/>
+      <w:pPr>
+        <w:tabs>
+          <w:tab w:val="num" w:pos="2160"/>
+        </w:tabs>
+        <w:ind w:left="2640" w:hanging="480"/>
+      </w:pPr>
+    </w:lvl>
+    <w:lvl w:ilvl="4">
+      <w:numFmt w:val="bullet"/>
+      <w:lvlText w:val=" "/>
+      <w:lvlJc w:val="left"/>
+      <w:pPr>
+        <w:tabs>
+          <w:tab w:val="num" w:pos="2880"/>
+        </w:tabs>
+        <w:ind w:left="3360" w:hanging="480"/>
+      </w:pPr>
+    </w:lvl>
+    <w:lvl w:ilvl="5">
+      <w:numFmt w:val="bullet"/>
+      <w:lvlText w:val=" "/>
+      <w:lvlJc w:val="left"/>
+      <w:pPr>
+        <w:tabs>
+          <w:tab w:val="num" w:pos="3600"/>
+        </w:tabs>
+        <w:ind w:left="4080" w:hanging="480"/>
+      </w:pPr>
+    </w:lvl>
+    <w:lvl w:ilvl="6">
+      <w:numFmt w:val="bullet"/>
+      <w:lvlText w:val=" "/>
+      <w:lvlJc w:val="left"/>
+      <w:pPr>
+        <w:tabs>
+          <w:tab w:val="num" w:pos="4320"/>
+        </w:tabs>
+        <w:ind w:left="4800" w:hanging="480"/>
+      </w:pPr>
+    </w:lvl>
+    <w:lvl w:ilvl="7">
+      <w:numFmt w:val="bullet"/>
+      <w:lvlText w:val=" "/>
+      <w:lvlJc w:val="left"/>
+      <w:pPr>
+        <w:tabs>
+          <w:tab w:val="num" w:pos="5040"/>
+        </w:tabs>
+        <w:ind w:left="5520" w:hanging="480"/>
+      </w:pPr>
+    </w:lvl>
+    <w:lvl w:ilvl="8">
+      <w:numFmt w:val="bullet"/>
+      <w:lvlText w:val=" "/>
+      <w:lvlJc w:val="left"/>
+      <w:pPr>
+        <w:tabs>
+          <w:tab w:val="num" w:pos="5760"/>
+        </w:tabs>
+        <w:ind w:left="6240" w:hanging="480"/>
+      </w:pPr>
+    </w:lvl>
+  </w:abstractNum>
   <w:abstractNum w:abstractNumId="991">
-    <w:nsid w:val="fd97ed44"/>
+    <w:nsid w:val="1c224a03"/>
     <w:multiLevelType w:val="multilevel"/>
     <w:lvl w:ilvl="0">
       <w:numFmt w:val="bullet"/>
@@ -2930,7 +3149,7 @@
     </w:lvl>
   </w:abstractNum>
   <w:abstractNum w:abstractNumId="99411">
-    <w:nsid w:val="528af50b"/>
+    <w:nsid w:val="5115353d"/>
     <w:multiLevelType w:val="multilevel"/>
     <w:lvl w:ilvl="0">
       <w:start w:val="1"/>
@@ -3041,6 +3260,9 @@
       </w:pPr>
     </w:lvl>
   </w:abstractNum>
+  <w:num w:numId="1000">
+    <w:abstractNumId w:val="990"/>
+  </w:num>
   <w:num w:numId="1000">
     <w:abstractNumId w:val="990"/>
   </w:num>

</xml_diff>

<commit_message>
M&F4th swap Chap4 and Chap5 note files
</commit_message>
<xml_diff>
--- a/Chapter_3/Chapter_3.docx
+++ b/Chapter_3/Chapter_3.docx
@@ -2510,9 +2510,14 @@
           <w:ilvl w:val="0"/>
         </w:numPr>
       </w:pPr>
-      <w:r>
-        <w:t xml:space="preserve">[A Mockery of Justice for the Poor,] (http://www.nytimes.com/2016/04/30/opinion/a-mockery-of-justice-for-the-poor.html)</w:t>
-      </w:r>
+      <w:hyperlink r:id="rId67">
+        <w:r>
+          <w:rPr>
+            <w:rStyle w:val="Hyperlink"/>
+          </w:rPr>
+          <w:t xml:space="preserve">A Mockery of Justice for the Poor,</w:t>
+        </w:r>
+      </w:hyperlink>
       <w:r>
         <w:t xml:space="preserve"> </w:t>
       </w:r>
@@ -2572,7 +2577,7 @@
           <w:ilvl w:val="0"/>
         </w:numPr>
       </w:pPr>
-      <w:hyperlink r:id="rId67">
+      <w:hyperlink r:id="rId68">
         <w:r>
           <w:rPr>
             <w:rStyle w:val="Hyperlink"/>
@@ -2595,7 +2600,7 @@
           <w:ilvl w:val="0"/>
         </w:numPr>
       </w:pPr>
-      <w:hyperlink r:id="rId68">
+      <w:hyperlink r:id="rId69">
         <w:r>
           <w:rPr>
             <w:rStyle w:val="Hyperlink"/>
@@ -2618,7 +2623,7 @@
       <w:r>
         <w:t xml:space="preserve"> </w:t>
       </w:r>
-      <w:hyperlink r:id="rId69">
+      <w:hyperlink r:id="rId70">
         <w:r>
           <w:rPr>
             <w:rStyle w:val="Hyperlink"/>
@@ -2641,7 +2646,7 @@
       <w:r>
         <w:t xml:space="preserve"> </w:t>
       </w:r>
-      <w:hyperlink r:id="rId70">
+      <w:hyperlink r:id="rId71">
         <w:r>
           <w:rPr>
             <w:rStyle w:val="Hyperlink"/>
@@ -2658,7 +2663,7 @@
       <w:r>
         <w:t xml:space="preserve"> </w:t>
       </w:r>
-      <w:hyperlink r:id="rId71">
+      <w:hyperlink r:id="rId72">
         <w:r>
           <w:rPr>
             <w:rStyle w:val="Hyperlink"/>
@@ -2681,7 +2686,7 @@
           <w:ilvl w:val="0"/>
         </w:numPr>
       </w:pPr>
-      <w:hyperlink r:id="rId72">
+      <w:hyperlink r:id="rId73">
         <w:r>
           <w:rPr>
             <w:rStyle w:val="Hyperlink"/>
@@ -2713,7 +2718,7 @@
           <w:ilvl w:val="0"/>
         </w:numPr>
       </w:pPr>
-      <w:hyperlink r:id="rId73">
+      <w:hyperlink r:id="rId74">
         <w:r>
           <w:rPr>
             <w:rStyle w:val="Hyperlink"/>
@@ -2730,7 +2735,7 @@
           <w:ilvl w:val="0"/>
         </w:numPr>
       </w:pPr>
-      <w:hyperlink r:id="rId74">
+      <w:hyperlink r:id="rId75">
         <w:r>
           <w:rPr>
             <w:i/>
@@ -2766,7 +2771,7 @@
           <w:ilvl w:val="0"/>
         </w:numPr>
       </w:pPr>
-      <w:hyperlink r:id="rId75">
+      <w:hyperlink r:id="rId76">
         <w:r>
           <w:rPr>
             <w:rStyle w:val="Hyperlink"/>
@@ -2783,7 +2788,7 @@
           <w:ilvl w:val="0"/>
         </w:numPr>
       </w:pPr>
-      <w:hyperlink r:id="rId76">
+      <w:hyperlink r:id="rId77">
         <w:r>
           <w:rPr>
             <w:rStyle w:val="Hyperlink"/>
@@ -2800,7 +2805,7 @@
           <w:ilvl w:val="0"/>
         </w:numPr>
       </w:pPr>
-      <w:hyperlink r:id="rId77">
+      <w:hyperlink r:id="rId78">
         <w:r>
           <w:rPr>
             <w:rStyle w:val="Hyperlink"/>
@@ -2943,7 +2948,7 @@
     </w:lvl>
   </w:abstractNum>
   <w:abstractNum w:abstractNumId="990">
-    <w:nsid w:val="a0c46e7f"/>
+    <w:nsid w:val="95873b5a"/>
     <w:multiLevelType w:val="multilevel"/>
     <w:lvl w:ilvl="0">
       <w:numFmt w:val="bullet"/>
@@ -3046,7 +3051,7 @@
     </w:lvl>
   </w:abstractNum>
   <w:abstractNum w:abstractNumId="991">
-    <w:nsid w:val="1c224a03"/>
+    <w:nsid w:val="10e516df"/>
     <w:multiLevelType w:val="multilevel"/>
     <w:lvl w:ilvl="0">
       <w:numFmt w:val="bullet"/>
@@ -3149,7 +3154,7 @@
     </w:lvl>
   </w:abstractNum>
   <w:abstractNum w:abstractNumId="99411">
-    <w:nsid w:val="5115353d"/>
+    <w:nsid w:val="45d80218"/>
     <w:multiLevelType w:val="multilevel"/>
     <w:lvl w:ilvl="0">
       <w:start w:val="1"/>

</xml_diff>

<commit_message>
fix broken omaha.com link
</commit_message>
<xml_diff>
--- a/Chapter_3/Chapter_3.docx
+++ b/Chapter_3/Chapter_3.docx
@@ -85,29 +85,97 @@
       <w:pPr>
         <w:pStyle w:val="Heading1"/>
       </w:pPr>
-      <w:bookmarkStart w:id="21" w:name="mf-4th-chapter-3"/>
+      <w:bookmarkStart w:id="20" w:name="mf-4th-chapter-3"/>
       <w:r>
         <w:t xml:space="preserve">M&amp;F 4th, Chapter 3</w:t>
       </w:r>
+      <w:bookmarkEnd w:id="20"/>
+    </w:p>
+    <w:p>
+      <w:pPr>
+        <w:pStyle w:val="Heading6"/>
+      </w:pPr>
+      <w:bookmarkStart w:id="21" w:name="beginning-the-client-lawyer-relationship"/>
+      <w:r>
+        <w:t xml:space="preserve">Beginning the Client-Lawyer Relationship</w:t>
+      </w:r>
       <w:bookmarkEnd w:id="21"/>
     </w:p>
     <w:p>
       <w:pPr>
-        <w:pStyle w:val="Heading6"/>
-      </w:pPr>
-      <w:bookmarkStart w:id="22" w:name="beginning-the-client-lawyer-relationship"/>
-      <w:r>
-        <w:t xml:space="preserve">Beginning the Client-Lawyer Relationship</w:t>
+        <w:pStyle w:val="Heading2"/>
+      </w:pPr>
+      <w:bookmarkStart w:id="22" w:name="in-the-beginning-.-.-."/>
+      <w:r>
+        <w:t xml:space="preserve">In The Beginning . . .</w:t>
       </w:r>
       <w:bookmarkEnd w:id="22"/>
     </w:p>
     <w:p>
       <w:pPr>
+        <w:pStyle w:val="FirstParagraph"/>
+      </w:pPr>
+      <w:r>
+        <w:t xml:space="preserve">It’s like getting married. Be careful. Pick and choose.</w:t>
+      </w:r>
+      <w:r>
+        <w:t xml:space="preserve"> </w:t>
+      </w:r>
+      <w:r>
+        <w:t xml:space="preserve">Is this the kind of person who likes to sue people?</w:t>
+      </w:r>
+    </w:p>
+    <w:p>
+      <w:pPr>
+        <w:pStyle w:val="BlockText"/>
+      </w:pPr>
+      <w:r>
+        <w:t xml:space="preserve">“</w:t>
+      </w:r>
+      <w:r>
+        <w:t xml:space="preserve">For certain people, after fifty, litigation takes the place of sex.</w:t>
+      </w:r>
+      <w:r>
+        <w:t xml:space="preserve">”</w:t>
+      </w:r>
+      <w:r>
+        <w:t xml:space="preserve"> </w:t>
+      </w:r>
+      <w:r>
+        <w:t xml:space="preserve">–Gore Vidal</w:t>
+      </w:r>
+    </w:p>
+    <w:p>
+      <w:pPr>
+        <w:pStyle w:val="FirstParagraph"/>
+      </w:pPr>
+      <w:r>
+        <w:t xml:space="preserve">Once representation begins, a lawyer assumes duties not easily shed and cases sometimes assume a life of their own.</w:t>
+      </w:r>
+    </w:p>
+    <w:p>
+      <w:pPr>
+        <w:pStyle w:val="BodyText"/>
+      </w:pPr>
+      <w:r>
+        <w:t xml:space="preserve">Lawyers are like other service providers. Rights and obligations governed by torts, contract, agency. But they have other obligations governed by court rules.</w:t>
+      </w:r>
+    </w:p>
+    <w:p>
+      <w:pPr>
+        <w:pStyle w:val="BodyText"/>
+      </w:pPr>
+      <w:r>
+        <w:t xml:space="preserve">The lawyer-client relationship is complicated because of fees and various duties, especially the duties of loyalty and confidentiality.</w:t>
+      </w:r>
+    </w:p>
+    <w:p>
+      <w:pPr>
         <w:pStyle w:val="Heading2"/>
       </w:pPr>
-      <w:bookmarkStart w:id="23" w:name="in-the-beginning-.-.-."/>
-      <w:r>
-        <w:t xml:space="preserve">In The Beginning . . .</w:t>
+      <w:bookmarkStart w:id="23" w:name="access-to-justice"/>
+      <w:r>
+        <w:t xml:space="preserve">Access To Justice</w:t>
       </w:r>
       <w:bookmarkEnd w:id="23"/>
     </w:p>
@@ -116,13 +184,13 @@
         <w:pStyle w:val="FirstParagraph"/>
       </w:pPr>
       <w:r>
-        <w:t xml:space="preserve">It’s like getting married. Be careful. Pick and choose.</w:t>
-      </w:r>
-      <w:r>
-        <w:t xml:space="preserve"> </w:t>
-      </w:r>
-      <w:r>
-        <w:t xml:space="preserve">Is this the kind of person who likes to sue people?</w:t>
+        <w:t xml:space="preserve">Access to justice in America remains elusive for most of the poor and much of the middle class.</w:t>
+      </w:r>
+      <w:r>
+        <w:t xml:space="preserve"> </w:t>
+      </w:r>
+      <w:r>
+        <w:t xml:space="preserve">This concern is not new. In 1919, Reginald Heber Smith wrote that without equal access to the law:</w:t>
       </w:r>
     </w:p>
     <w:p>
@@ -130,150 +198,82 @@
         <w:pStyle w:val="BlockText"/>
       </w:pPr>
       <w:r>
+        <w:t xml:space="preserve">The system not only robs the poor of their only protection, but it places in the hands of their oppressors the most powerful and ruthless weapon ever invented.</w:t>
+      </w:r>
+    </w:p>
+    <w:p>
+      <w:pPr>
+        <w:pStyle w:val="FirstParagraph"/>
+      </w:pPr>
+      <w:r>
+        <w:t xml:space="preserve">Maybe Adam Clayton Powell said it better:</w:t>
+      </w:r>
+      <w:r>
+        <w:t xml:space="preserve"> </w:t>
+      </w:r>
+      <w:r>
         <w:t xml:space="preserve">“</w:t>
       </w:r>
       <w:r>
-        <w:t xml:space="preserve">For certain people, after fifty, litigation takes the place of sex.</w:t>
+        <w:t xml:space="preserve">A man’s respect for law and order exists in precise relationship to the size of his pay check.</w:t>
       </w:r>
       <w:r>
         <w:t xml:space="preserve">”</w:t>
       </w:r>
-      <w:r>
-        <w:t xml:space="preserve"> </w:t>
-      </w:r>
-      <w:r>
-        <w:t xml:space="preserve">–Gore Vidal</w:t>
-      </w:r>
-    </w:p>
-    <w:p>
-      <w:pPr>
-        <w:pStyle w:val="FirstParagraph"/>
-      </w:pPr>
-      <w:r>
-        <w:t xml:space="preserve">Once representation begins, a lawyer assumes duties not easily shed and cases sometimes assume a life of their own.</w:t>
-      </w:r>
     </w:p>
     <w:p>
       <w:pPr>
         <w:pStyle w:val="BodyText"/>
       </w:pPr>
       <w:r>
-        <w:t xml:space="preserve">Lawyers are like other service providers. Rights and obligations governed by torts, contract, agency. But they have other obligations governed by court rules.</w:t>
-      </w:r>
-    </w:p>
-    <w:p>
-      <w:pPr>
-        <w:pStyle w:val="BodyText"/>
-      </w:pPr>
-      <w:r>
-        <w:t xml:space="preserve">The lawyer-client relationship is complicated because of fees and various duties, especially the duties of loyalty and confidentiality.</w:t>
+        <w:t xml:space="preserve">Without access to justice, the poor have no incentive to respect the law.</w:t>
+      </w:r>
+      <w:r>
+        <w:t xml:space="preserve"> </w:t>
+      </w:r>
+      <w:r>
+        <w:t xml:space="preserve">Clarene Darrow, for one, said,</w:t>
+      </w:r>
+      <w:r>
+        <w:t xml:space="preserve"> </w:t>
+      </w:r>
+      <w:r>
+        <w:t xml:space="preserve">“</w:t>
+      </w:r>
+      <w:r>
+        <w:t xml:space="preserve">Laws were made for the exploitation of those who don’t understand them or are prevented by naked misery from obeying them.</w:t>
+      </w:r>
+      <w:r>
+        <w:t xml:space="preserve">”</w:t>
+      </w:r>
+      <w:r>
+        <w:t xml:space="preserve"> </w:t>
+      </w:r>
+      <w:r>
+        <w:t xml:space="preserve">He harangued juries with this notion of the law:</w:t>
+      </w:r>
+      <w:r>
+        <w:t xml:space="preserve"> </w:t>
+      </w:r>
+      <w:r>
+        <w:t xml:space="preserve">“</w:t>
+      </w:r>
+      <w:r>
+        <w:t xml:space="preserve">The men who own the earth make the laws to protect what they have. Laws were never organized or enforced to do justice. Only you, the jury, can give us justice.</w:t>
+      </w:r>
+      <w:r>
+        <w:t xml:space="preserve">”</w:t>
       </w:r>
     </w:p>
     <w:p>
       <w:pPr>
         <w:pStyle w:val="Heading2"/>
       </w:pPr>
-      <w:bookmarkStart w:id="24" w:name="access-to-justice"/>
-      <w:r>
-        <w:t xml:space="preserve">Access To Justice</w:t>
+      <w:bookmarkStart w:id="24" w:name="court-appointments"/>
+      <w:r>
+        <w:t xml:space="preserve">Court Appointments</w:t>
       </w:r>
       <w:bookmarkEnd w:id="24"/>
-    </w:p>
-    <w:p>
-      <w:pPr>
-        <w:pStyle w:val="FirstParagraph"/>
-      </w:pPr>
-      <w:r>
-        <w:t xml:space="preserve">Access to justice in America remains elusive for most of the poor and much of the middle class.</w:t>
-      </w:r>
-      <w:r>
-        <w:t xml:space="preserve"> </w:t>
-      </w:r>
-      <w:r>
-        <w:t xml:space="preserve">This concern is not new. In 1919, Reginald Heber Smith wrote that without equal access to the law:</w:t>
-      </w:r>
-    </w:p>
-    <w:p>
-      <w:pPr>
-        <w:pStyle w:val="BlockText"/>
-      </w:pPr>
-      <w:r>
-        <w:t xml:space="preserve">The system not only robs the poor of their only protection, but it places in the hands of their oppressors the most powerful and ruthless weapon ever invented.</w:t>
-      </w:r>
-    </w:p>
-    <w:p>
-      <w:pPr>
-        <w:pStyle w:val="FirstParagraph"/>
-      </w:pPr>
-      <w:r>
-        <w:t xml:space="preserve">Maybe Adam Clayton Powell said it better:</w:t>
-      </w:r>
-      <w:r>
-        <w:t xml:space="preserve"> </w:t>
-      </w:r>
-      <w:r>
-        <w:t xml:space="preserve">“</w:t>
-      </w:r>
-      <w:r>
-        <w:t xml:space="preserve">A man’s respect for law and order exists in precise relationship to the size of his pay check.</w:t>
-      </w:r>
-      <w:r>
-        <w:t xml:space="preserve">”</w:t>
-      </w:r>
-    </w:p>
-    <w:p>
-      <w:pPr>
-        <w:pStyle w:val="BodyText"/>
-      </w:pPr>
-      <w:r>
-        <w:t xml:space="preserve">Without access to justice, the poor have no incentive to respect the law.</w:t>
-      </w:r>
-      <w:r>
-        <w:t xml:space="preserve"> </w:t>
-      </w:r>
-      <w:r>
-        <w:t xml:space="preserve">Clarene Darrow, for one, said,</w:t>
-      </w:r>
-      <w:r>
-        <w:t xml:space="preserve"> </w:t>
-      </w:r>
-      <w:r>
-        <w:t xml:space="preserve">“</w:t>
-      </w:r>
-      <w:r>
-        <w:t xml:space="preserve">Laws were made for the exploitation of those who don’t understand them or are prevented by naked misery from obeying them.</w:t>
-      </w:r>
-      <w:r>
-        <w:t xml:space="preserve">”</w:t>
-      </w:r>
-      <w:r>
-        <w:t xml:space="preserve"> </w:t>
-      </w:r>
-      <w:r>
-        <w:t xml:space="preserve">He harangued juries with this notion of the law:</w:t>
-      </w:r>
-      <w:r>
-        <w:t xml:space="preserve"> </w:t>
-      </w:r>
-      <w:r>
-        <w:t xml:space="preserve">“</w:t>
-      </w:r>
-      <w:r>
-        <w:t xml:space="preserve">The men who own the earth make the laws to protect what they have. Laws were never organized or enforced to do justice. Only you, the jury, can give us justice.</w:t>
-      </w:r>
-      <w:r>
-        <w:t xml:space="preserve">”</w:t>
-      </w:r>
-    </w:p>
-    <w:p>
-      <w:pPr>
-        <w:pStyle w:val="Heading2"/>
-      </w:pPr>
-      <w:bookmarkStart w:id="25" w:name="court-appointments"/>
-      <w:r>
-        <w:t xml:space="preserve">Court Appointments</w:t>
-      </w:r>
-      <w:bookmarkEnd w:id="25"/>
     </w:p>
     <w:p>
       <w:pPr>
@@ -310,21 +310,21 @@
       <w:pPr>
         <w:pStyle w:val="Heading3"/>
       </w:pPr>
-      <w:bookmarkStart w:id="26" w:name="model-rule-6.1"/>
+      <w:bookmarkStart w:id="25" w:name="model-rule-6.1"/>
       <w:r>
         <w:t xml:space="preserve">Model Rule 6.1</w:t>
       </w:r>
+      <w:bookmarkEnd w:id="25"/>
+    </w:p>
+    <w:p>
+      <w:pPr>
+        <w:pStyle w:val="Heading6"/>
+      </w:pPr>
+      <w:bookmarkStart w:id="26" w:name="voluntary-pro-bono-publico-service"/>
+      <w:r>
+        <w:t xml:space="preserve">Voluntary Pro Bono Publico Service</w:t>
+      </w:r>
       <w:bookmarkEnd w:id="26"/>
-    </w:p>
-    <w:p>
-      <w:pPr>
-        <w:pStyle w:val="Heading6"/>
-      </w:pPr>
-      <w:bookmarkStart w:id="27" w:name="voluntary-pro-bono-publico-service"/>
-      <w:r>
-        <w:t xml:space="preserve">Voluntary Pro Bono Publico Service</w:t>
-      </w:r>
-      <w:bookmarkEnd w:id="27"/>
     </w:p>
     <w:p>
       <w:pPr>
@@ -401,21 +401,21 @@
       <w:pPr>
         <w:pStyle w:val="Heading3"/>
       </w:pPr>
-      <w:bookmarkStart w:id="28" w:name="model-rule-6.2"/>
+      <w:bookmarkStart w:id="27" w:name="model-rule-6.2"/>
       <w:r>
         <w:t xml:space="preserve">Model Rule 6.2</w:t>
       </w:r>
+      <w:bookmarkEnd w:id="27"/>
+    </w:p>
+    <w:p>
+      <w:pPr>
+        <w:pStyle w:val="Heading6"/>
+      </w:pPr>
+      <w:bookmarkStart w:id="28" w:name="accepting-appointments"/>
+      <w:r>
+        <w:t xml:space="preserve">Accepting Appointments:</w:t>
+      </w:r>
       <w:bookmarkEnd w:id="28"/>
-    </w:p>
-    <w:p>
-      <w:pPr>
-        <w:pStyle w:val="Heading6"/>
-      </w:pPr>
-      <w:bookmarkStart w:id="29" w:name="accepting-appointments"/>
-      <w:r>
-        <w:t xml:space="preserve">Accepting Appointments:</w:t>
-      </w:r>
-      <w:bookmarkEnd w:id="29"/>
     </w:p>
     <w:p>
       <w:pPr>
@@ -469,24 +469,24 @@
       <w:pPr>
         <w:pStyle w:val="Heading4"/>
       </w:pPr>
-      <w:bookmarkStart w:id="30" w:name="accidental-clients"/>
+      <w:bookmarkStart w:id="29" w:name="accidental-clients"/>
       <w:r>
         <w:t xml:space="preserve">Accidental Clients</w:t>
       </w:r>
+      <w:bookmarkEnd w:id="29"/>
+    </w:p>
+    <w:p>
+      <w:pPr>
+        <w:pStyle w:val="Heading5"/>
+      </w:pPr>
+      <w:bookmarkStart w:id="30" w:name="preamble-scope-comment-17"/>
+      <w:r>
+        <w:t xml:space="preserve">Preamble &amp; Scope Comment 17</w:t>
+      </w:r>
       <w:bookmarkEnd w:id="30"/>
     </w:p>
     <w:p>
       <w:pPr>
-        <w:pStyle w:val="Heading5"/>
-      </w:pPr>
-      <w:bookmarkStart w:id="31" w:name="preamble-scope-comment-17"/>
-      <w:r>
-        <w:t xml:space="preserve">Preamble &amp; Scope Comment 17</w:t>
-      </w:r>
-      <w:bookmarkEnd w:id="31"/>
-    </w:p>
-    <w:p>
-      <w:pPr>
         <w:pStyle w:val="FirstParagraph"/>
       </w:pPr>
       <w:r>
@@ -503,7 +503,7 @@
       <w:r>
         <w:t xml:space="preserve"> </w:t>
       </w:r>
-      <w:hyperlink r:id="rId32">
+      <w:hyperlink r:id="rId31">
         <w:r>
           <w:rPr>
             <w:rStyle w:val="Hyperlink"/>
@@ -554,7 +554,7 @@
       <w:r>
         <w:t xml:space="preserve"> </w:t>
       </w:r>
-      <w:hyperlink r:id="rId33">
+      <w:hyperlink r:id="rId32">
         <w:r>
           <w:rPr>
             <w:rStyle w:val="Hyperlink"/>
@@ -568,7 +568,7 @@
       <w:r>
         <w:t xml:space="preserve"> </w:t>
       </w:r>
-      <w:hyperlink r:id="rId34">
+      <w:hyperlink r:id="rId33">
         <w:r>
           <w:rPr>
             <w:rStyle w:val="Hyperlink"/>
@@ -584,17 +584,17 @@
       <w:pPr>
         <w:pStyle w:val="Heading4"/>
       </w:pPr>
-      <w:bookmarkStart w:id="35" w:name="rlgl-14"/>
+      <w:bookmarkStart w:id="34" w:name="rlgl-14"/>
       <w:r>
         <w:t xml:space="preserve">RLGL § 14</w:t>
       </w:r>
-      <w:bookmarkEnd w:id="35"/>
+      <w:bookmarkEnd w:id="34"/>
     </w:p>
     <w:p>
       <w:pPr>
         <w:pStyle w:val="FirstParagraph"/>
       </w:pPr>
-      <w:hyperlink r:id="rId36">
+      <w:hyperlink r:id="rId35">
         <w:r>
           <w:rPr>
             <w:rStyle w:val="Hyperlink"/>
@@ -663,7 +663,7 @@
       <w:pPr>
         <w:pStyle w:val="Heading4"/>
       </w:pPr>
-      <w:bookmarkStart w:id="37" w:name="togstadt-and-common-sense"/>
+      <w:bookmarkStart w:id="36" w:name="togstadt-and-common-sense"/>
       <w:r>
         <w:rPr>
           <w:i/>
@@ -676,7 +676,7 @@
       <w:r>
         <w:t xml:space="preserve">and Common Sense</w:t>
       </w:r>
-      <w:bookmarkEnd w:id="37"/>
+      <w:bookmarkEnd w:id="36"/>
     </w:p>
     <w:p>
       <w:pPr>
@@ -714,7 +714,7 @@
       <w:r>
         <w:t xml:space="preserve"> </w:t>
       </w:r>
-      <w:hyperlink r:id="rId38">
+      <w:hyperlink r:id="rId37">
         <w:r>
           <w:rPr>
             <w:rStyle w:val="Hyperlink"/>
@@ -892,24 +892,24 @@
       <w:pPr>
         <w:pStyle w:val="Heading3"/>
       </w:pPr>
-      <w:bookmarkStart w:id="39" w:name="model-rule-1.2c"/>
+      <w:bookmarkStart w:id="38" w:name="model-rule-1.2c"/>
       <w:r>
         <w:t xml:space="preserve">Model Rule 1.2(c)</w:t>
       </w:r>
+      <w:bookmarkEnd w:id="38"/>
+    </w:p>
+    <w:p>
+      <w:pPr>
+        <w:pStyle w:val="Heading6"/>
+      </w:pPr>
+      <w:bookmarkStart w:id="39" w:name="providing-limited-representation"/>
+      <w:r>
+        <w:t xml:space="preserve">Providing Limited Representation:</w:t>
+      </w:r>
       <w:bookmarkEnd w:id="39"/>
     </w:p>
     <w:p>
       <w:pPr>
-        <w:pStyle w:val="Heading6"/>
-      </w:pPr>
-      <w:bookmarkStart w:id="40" w:name="providing-limited-representation"/>
-      <w:r>
-        <w:t xml:space="preserve">Providing Limited Representation:</w:t>
-      </w:r>
-      <w:bookmarkEnd w:id="40"/>
-    </w:p>
-    <w:p>
-      <w:pPr>
         <w:pStyle w:val="FirstParagraph"/>
       </w:pPr>
       <w:r>
@@ -936,7 +936,7 @@
       <w:pPr>
         <w:pStyle w:val="BodyText"/>
       </w:pPr>
-      <w:hyperlink r:id="rId41">
+      <w:hyperlink r:id="rId40">
         <w:r>
           <w:rPr>
             <w:rStyle w:val="Hyperlink"/>
@@ -985,11 +985,11 @@
       <w:pPr>
         <w:pStyle w:val="Heading3"/>
       </w:pPr>
-      <w:bookmarkStart w:id="42" w:name="online-legal-services"/>
+      <w:bookmarkStart w:id="41" w:name="online-legal-services"/>
       <w:r>
         <w:t xml:space="preserve">Online Legal Services</w:t>
       </w:r>
-      <w:bookmarkEnd w:id="42"/>
+      <w:bookmarkEnd w:id="41"/>
     </w:p>
     <w:p>
       <w:pPr>
@@ -999,7 +999,7 @@
           <w:ilvl w:val="0"/>
         </w:numPr>
       </w:pPr>
-      <w:hyperlink r:id="rId43">
+      <w:hyperlink r:id="rId42">
         <w:r>
           <w:rPr>
             <w:rStyle w:val="Hyperlink"/>
@@ -1199,7 +1199,7 @@
           <w:ilvl w:val="0"/>
         </w:numPr>
       </w:pPr>
-      <w:hyperlink r:id="rId44">
+      <w:hyperlink r:id="rId43">
         <w:r>
           <w:rPr>
             <w:rStyle w:val="Hyperlink"/>
@@ -1426,41 +1426,41 @@
       <w:pPr>
         <w:pStyle w:val="Heading3"/>
       </w:pPr>
-      <w:bookmarkStart w:id="45" w:name="lawyer-autonomy"/>
+      <w:bookmarkStart w:id="44" w:name="lawyer-autonomy"/>
       <w:r>
         <w:t xml:space="preserve">Lawyer Autonomy</w:t>
       </w:r>
+      <w:bookmarkEnd w:id="44"/>
+    </w:p>
+    <w:p>
+      <w:pPr>
+        <w:pStyle w:val="Heading3"/>
+      </w:pPr>
+      <w:bookmarkStart w:id="45" w:name="model-rule-1.2"/>
+      <w:r>
+        <w:t xml:space="preserve">Model Rule 1.2</w:t>
+      </w:r>
       <w:bookmarkEnd w:id="45"/>
     </w:p>
     <w:p>
       <w:pPr>
-        <w:pStyle w:val="Heading3"/>
-      </w:pPr>
-      <w:bookmarkStart w:id="46" w:name="model-rule-1.2"/>
-      <w:r>
-        <w:t xml:space="preserve">Model Rule 1.2</w:t>
+        <w:pStyle w:val="Heading6"/>
+      </w:pPr>
+      <w:bookmarkStart w:id="46" w:name="scope-of-representation-and-allocation-of-authority"/>
+      <w:r>
+        <w:t xml:space="preserve">Scope of Representation and Allocation of Authority</w:t>
       </w:r>
       <w:bookmarkEnd w:id="46"/>
     </w:p>
     <w:p>
       <w:pPr>
-        <w:pStyle w:val="Heading6"/>
-      </w:pPr>
-      <w:bookmarkStart w:id="47" w:name="scope-of-representation-and-allocation-of-authority"/>
-      <w:r>
-        <w:t xml:space="preserve">Scope of Representation and Allocation of Authority</w:t>
+        <w:pStyle w:val="Heading4"/>
+      </w:pPr>
+      <w:bookmarkStart w:id="47" w:name="model-rule-1.2a"/>
+      <w:r>
+        <w:t xml:space="preserve">Model Rule 1.2(a)</w:t>
       </w:r>
       <w:bookmarkEnd w:id="47"/>
-    </w:p>
-    <w:p>
-      <w:pPr>
-        <w:pStyle w:val="Heading4"/>
-      </w:pPr>
-      <w:bookmarkStart w:id="48" w:name="model-rule-1.2a"/>
-      <w:r>
-        <w:t xml:space="preserve">Model Rule 1.2(a)</w:t>
-      </w:r>
-      <w:bookmarkEnd w:id="48"/>
     </w:p>
     <w:p>
       <w:pPr>
@@ -1610,11 +1610,11 @@
       <w:pPr>
         <w:pStyle w:val="Heading4"/>
       </w:pPr>
-      <w:bookmarkStart w:id="49" w:name="model-rule-1.2b"/>
+      <w:bookmarkStart w:id="48" w:name="model-rule-1.2b"/>
       <w:r>
         <w:t xml:space="preserve">Model Rule 1.2(b)</w:t>
       </w:r>
-      <w:bookmarkEnd w:id="49"/>
+      <w:bookmarkEnd w:id="48"/>
     </w:p>
     <w:p>
       <w:pPr>
@@ -1665,11 +1665,11 @@
       <w:pPr>
         <w:pStyle w:val="Heading4"/>
       </w:pPr>
-      <w:bookmarkStart w:id="50" w:name="model-rule-1.2c-1"/>
+      <w:bookmarkStart w:id="49" w:name="model-rule-1.2c-1"/>
       <w:r>
         <w:t xml:space="preserve">Model Rule 1.2(c)</w:t>
       </w:r>
-      <w:bookmarkEnd w:id="50"/>
+      <w:bookmarkEnd w:id="49"/>
     </w:p>
     <w:p>
       <w:pPr>
@@ -1720,11 +1720,11 @@
       <w:pPr>
         <w:pStyle w:val="Heading4"/>
       </w:pPr>
-      <w:bookmarkStart w:id="51" w:name="model-rule-1.2d---the-biggie"/>
+      <w:bookmarkStart w:id="50" w:name="model-rule-1.2d---the-biggie"/>
       <w:r>
         <w:t xml:space="preserve">Model Rule 1.2(d) - The biggie!</w:t>
       </w:r>
-      <w:bookmarkEnd w:id="51"/>
+      <w:bookmarkEnd w:id="50"/>
     </w:p>
     <w:p>
       <w:pPr>
@@ -1856,7 +1856,7 @@
       <w:r>
         <w:t xml:space="preserve"> </w:t>
       </w:r>
-      <w:hyperlink r:id="rId52">
+      <w:hyperlink r:id="rId51">
         <w:r>
           <w:rPr>
             <w:rStyle w:val="Hyperlink"/>
@@ -1883,11 +1883,11 @@
       <w:pPr>
         <w:pStyle w:val="Heading4"/>
       </w:pPr>
-      <w:bookmarkStart w:id="53" w:name="advocate"/>
+      <w:bookmarkStart w:id="52" w:name="advocate"/>
       <w:r>
         <w:t xml:space="preserve">Advocate</w:t>
       </w:r>
-      <w:bookmarkEnd w:id="53"/>
+      <w:bookmarkEnd w:id="52"/>
     </w:p>
     <w:p>
       <w:pPr>
@@ -1970,52 +1970,52 @@
       <w:pPr>
         <w:pStyle w:val="Heading3"/>
       </w:pPr>
-      <w:bookmarkStart w:id="54" w:name="advisor"/>
+      <w:bookmarkStart w:id="53" w:name="advisor"/>
       <w:r>
         <w:t xml:space="preserve">Advisor</w:t>
       </w:r>
+      <w:bookmarkEnd w:id="53"/>
+    </w:p>
+    <w:p>
+      <w:pPr>
+        <w:pStyle w:val="Heading3"/>
+      </w:pPr>
+      <w:bookmarkStart w:id="54" w:name="model-rule-2.1"/>
+      <w:r>
+        <w:t xml:space="preserve">Model Rule 2.1</w:t>
+      </w:r>
       <w:bookmarkEnd w:id="54"/>
     </w:p>
     <w:p>
       <w:pPr>
-        <w:pStyle w:val="Heading3"/>
-      </w:pPr>
-      <w:bookmarkStart w:id="55" w:name="model-rule-2.1"/>
-      <w:r>
-        <w:t xml:space="preserve">Model Rule 2.1</w:t>
-      </w:r>
-      <w:bookmarkEnd w:id="55"/>
-    </w:p>
-    <w:p>
-      <w:pPr>
         <w:pStyle w:val="Heading6"/>
       </w:pPr>
-      <w:bookmarkStart w:id="56" w:name="candid-advice-professional-judgment"/>
+      <w:bookmarkStart w:id="55" w:name="candid-advice-professional-judgment"/>
       <w:r>
         <w:t xml:space="preserve">Candid advice &amp;   professional judgment</w:t>
       </w:r>
+      <w:bookmarkEnd w:id="55"/>
+    </w:p>
+    <w:p>
+      <w:pPr>
+        <w:pStyle w:val="Heading3"/>
+      </w:pPr>
+      <w:bookmarkStart w:id="56" w:name="model-rule-2.1-1"/>
+      <w:r>
+        <w:t xml:space="preserve">Model Rule 2.1</w:t>
+      </w:r>
       <w:bookmarkEnd w:id="56"/>
     </w:p>
     <w:p>
       <w:pPr>
-        <w:pStyle w:val="Heading3"/>
-      </w:pPr>
-      <w:bookmarkStart w:id="57" w:name="model-rule-2.1-1"/>
-      <w:r>
-        <w:t xml:space="preserve">Model Rule 2.1</w:t>
+        <w:pStyle w:val="Heading6"/>
+      </w:pPr>
+      <w:bookmarkStart w:id="57" w:name="duties-as-advisor-to-client"/>
+      <w:r>
+        <w:t xml:space="preserve">Duties as Advisor to Client:</w:t>
       </w:r>
       <w:bookmarkEnd w:id="57"/>
-    </w:p>
-    <w:p>
-      <w:pPr>
-        <w:pStyle w:val="Heading6"/>
-      </w:pPr>
-      <w:bookmarkStart w:id="58" w:name="duties-as-advisor-to-client"/>
-      <w:r>
-        <w:t xml:space="preserve">Duties as Advisor to Client:</w:t>
-      </w:r>
-      <w:bookmarkEnd w:id="58"/>
     </w:p>
     <w:p>
       <w:pPr>
@@ -2242,10 +2242,104 @@
       <w:pPr>
         <w:pStyle w:val="Heading4"/>
       </w:pPr>
-      <w:bookmarkStart w:id="59" w:name="any-obligation-to-accept-unsavory-clients"/>
+      <w:bookmarkStart w:id="58" w:name="any-obligation-to-accept-unsavory-clients"/>
       <w:r>
         <w:t xml:space="preserve">Any obligation to accept unsavory clients?</w:t>
       </w:r>
+      <w:bookmarkEnd w:id="58"/>
+    </w:p>
+    <w:p>
+      <w:pPr>
+        <w:pStyle w:val="FirstParagraph"/>
+      </w:pPr>
+      <w:r>
+        <w:t xml:space="preserve">Under the old Code, Ethical Canon 2-26 stated:</w:t>
+      </w:r>
+      <w:r>
+        <w:t xml:space="preserve"> </w:t>
+      </w:r>
+      <w:r>
+        <w:t xml:space="preserve">“</w:t>
+      </w:r>
+      <w:r>
+        <w:t xml:space="preserve">a lawyer should not lightly decline proffered employment.</w:t>
+      </w:r>
+      <w:r>
+        <w:t xml:space="preserve">”</w:t>
+      </w:r>
+    </w:p>
+    <w:p>
+      <w:pPr>
+        <w:pStyle w:val="BodyText"/>
+      </w:pPr>
+      <w:r>
+        <w:t xml:space="preserve">Lawyer should accept her</w:t>
+      </w:r>
+      <w:r>
+        <w:t xml:space="preserve"> </w:t>
+      </w:r>
+      <w:r>
+        <w:t xml:space="preserve">“</w:t>
+      </w:r>
+      <w:r>
+        <w:t xml:space="preserve">share of tendered employment which may be unattractive both to her and the bar generally.</w:t>
+      </w:r>
+      <w:r>
+        <w:t xml:space="preserve">”</w:t>
+      </w:r>
+    </w:p>
+    <w:p>
+      <w:pPr>
+        <w:pStyle w:val="BodyText"/>
+      </w:pPr>
+      <w:r>
+        <w:t xml:space="preserve">ABA Model CODE of Professional Responsibility (1969-1983)</w:t>
+      </w:r>
+    </w:p>
+    <w:p>
+      <w:pPr>
+        <w:pStyle w:val="BodyText"/>
+      </w:pPr>
+      <w:r>
+        <w:t xml:space="preserve">Closest thing in Rules is 6.2:</w:t>
+      </w:r>
+      <w:r>
+        <w:t xml:space="preserve"> </w:t>
+      </w:r>
+      <w:r>
+        <w:t xml:space="preserve">“</w:t>
+      </w:r>
+      <w:r>
+        <w:t xml:space="preserve">Accepting Appointments.</w:t>
+      </w:r>
+      <w:r>
+        <w:t xml:space="preserve">”</w:t>
+      </w:r>
+    </w:p>
+    <w:p>
+      <w:pPr>
+        <w:pStyle w:val="BodyText"/>
+      </w:pPr>
+      <w:r>
+        <w:t xml:space="preserve">Really?</w:t>
+      </w:r>
+    </w:p>
+    <w:p>
+      <w:pPr>
+        <w:pStyle w:val="BodyText"/>
+      </w:pPr>
+      <w:r>
+        <w:t xml:space="preserve">How do you feel about this?</w:t>
+      </w:r>
+    </w:p>
+    <w:p>
+      <w:pPr>
+        <w:pStyle w:val="Heading4"/>
+      </w:pPr>
+      <w:bookmarkStart w:id="59" w:name="what-if-client-refuses-an-appointed-lawyers-services"/>
+      <w:r>
+        <w:t xml:space="preserve">What If Client Refuses An Appointed Lawyer’s Services?</w:t>
+      </w:r>
       <w:bookmarkEnd w:id="59"/>
     </w:p>
     <w:p>
@@ -2253,19 +2347,7 @@
         <w:pStyle w:val="FirstParagraph"/>
       </w:pPr>
       <w:r>
-        <w:t xml:space="preserve">Under the old Code, Ethical Canon 2-26 stated:</w:t>
-      </w:r>
-      <w:r>
-        <w:t xml:space="preserve"> </w:t>
-      </w:r>
-      <w:r>
-        <w:t xml:space="preserve">“</w:t>
-      </w:r>
-      <w:r>
-        <w:t xml:space="preserve">a lawyer should not lightly decline proffered employment.</w:t>
-      </w:r>
-      <w:r>
-        <w:t xml:space="preserve">”</w:t>
+        <w:t xml:space="preserve">ABA Formal Op. 07-448</w:t>
       </w:r>
     </w:p>
     <w:p>
@@ -2273,180 +2355,98 @@
         <w:pStyle w:val="BodyText"/>
       </w:pPr>
       <w:r>
-        <w:t xml:space="preserve">Lawyer should accept her</w:t>
-      </w:r>
-      <w:r>
-        <w:t xml:space="preserve"> </w:t>
-      </w:r>
-      <w:r>
-        <w:t xml:space="preserve">“</w:t>
-      </w:r>
-      <w:r>
-        <w:t xml:space="preserve">share of tendered employment which may be unattractive both to her and the bar generally.</w:t>
-      </w:r>
-      <w:r>
-        <w:t xml:space="preserve">”</w:t>
-      </w:r>
-    </w:p>
-    <w:p>
-      <w:pPr>
-        <w:pStyle w:val="BodyText"/>
-      </w:pPr>
-      <w:r>
-        <w:t xml:space="preserve">ABA Model CODE of Professional Responsibility (1969-1983)</w:t>
-      </w:r>
-    </w:p>
-    <w:p>
-      <w:pPr>
-        <w:pStyle w:val="BodyText"/>
-      </w:pPr>
-      <w:r>
-        <w:t xml:space="preserve">Closest thing in Rules is 6.2:</w:t>
-      </w:r>
-      <w:r>
-        <w:t xml:space="preserve"> </w:t>
-      </w:r>
-      <w:r>
-        <w:t xml:space="preserve">“</w:t>
-      </w:r>
-      <w:r>
-        <w:t xml:space="preserve">Accepting Appointments.</w:t>
-      </w:r>
-      <w:r>
-        <w:t xml:space="preserve">”</w:t>
-      </w:r>
-    </w:p>
-    <w:p>
-      <w:pPr>
-        <w:pStyle w:val="BodyText"/>
-      </w:pPr>
-      <w:r>
-        <w:t xml:space="preserve">Really?</w:t>
-      </w:r>
-    </w:p>
-    <w:p>
-      <w:pPr>
-        <w:pStyle w:val="BodyText"/>
-      </w:pPr>
-      <w:r>
-        <w:t xml:space="preserve">How do you feel about this?</w:t>
-      </w:r>
-    </w:p>
-    <w:p>
-      <w:pPr>
-        <w:pStyle w:val="Heading4"/>
-      </w:pPr>
-      <w:bookmarkStart w:id="60" w:name="what-if-client-refuses-an-appointed-lawyers-services"/>
-      <w:r>
-        <w:t xml:space="preserve">What If Client Refuses An Appointed Lawyer’s Services?</w:t>
+        <w:t xml:space="preserve">Appointed Counsel’s Relationship to a Person Who Declines to be Represented, concluded:</w:t>
+      </w:r>
+    </w:p>
+    <w:p>
+      <w:pPr>
+        <w:pStyle w:val="BlockText"/>
+      </w:pPr>
+      <w:r>
+        <w:t xml:space="preserve">A lawyer whose would-be client never has accepted the client-lawyer relationship, therefore, has no such relationship, and the unwilling client has no representation, at least at that term is used in the Rules. Any legal obligation owed by the lawyer to the defendant, which may be analogous to those embodied in the ethics rules, arises from the authority of the appointing tribunal and includes whatever obligations the tribunal may identify. The lawyer’s ethical duties are limited to complying with the Rules defining a lawyer’s obligations to a person other than a client.</w:t>
+      </w:r>
+    </w:p>
+    <w:p>
+      <w:pPr>
+        <w:pStyle w:val="Heading2"/>
+      </w:pPr>
+      <w:bookmarkStart w:id="60" w:name="accidental-clients-1"/>
+      <w:r>
+        <w:t xml:space="preserve">Accidental Clients</w:t>
       </w:r>
       <w:bookmarkEnd w:id="60"/>
     </w:p>
     <w:p>
       <w:pPr>
-        <w:pStyle w:val="FirstParagraph"/>
-      </w:pPr>
-      <w:r>
-        <w:t xml:space="preserve">ABA Formal Op. 07-448</w:t>
-      </w:r>
-    </w:p>
-    <w:p>
-      <w:pPr>
-        <w:pStyle w:val="BodyText"/>
-      </w:pPr>
-      <w:r>
-        <w:t xml:space="preserve">Appointed Counsel’s Relationship to a Person Who Declines to be Represented, concluded:</w:t>
-      </w:r>
+        <w:pStyle w:val="Heading3"/>
+      </w:pPr>
+      <w:bookmarkStart w:id="61" w:name="model-rule-1.18"/>
+      <w:r>
+        <w:t xml:space="preserve">Model Rule 1.18</w:t>
+      </w:r>
+      <w:bookmarkEnd w:id="61"/>
+    </w:p>
+    <w:p>
+      <w:pPr>
+        <w:pStyle w:val="Heading6"/>
+      </w:pPr>
+      <w:bookmarkStart w:id="62" w:name="duties-to-prospective-clients"/>
+      <w:r>
+        <w:t xml:space="preserve">Duties To Prospective Clients</w:t>
+      </w:r>
+      <w:bookmarkEnd w:id="62"/>
     </w:p>
     <w:p>
       <w:pPr>
         <w:pStyle w:val="BlockText"/>
       </w:pPr>
       <w:r>
-        <w:t xml:space="preserve">A lawyer whose would-be client never has accepted the client-lawyer relationship, therefore, has no such relationship, and the unwilling client has no representation, at least at that term is used in the Rules. Any legal obligation owed by the lawyer to the defendant, which may be analogous to those embodied in the ethics rules, arises from the authority of the appointing tribunal and includes whatever obligations the tribunal may identify. The lawyer’s ethical duties are limited to complying with the Rules defining a lawyer’s obligations to a person other than a client.</w:t>
-      </w:r>
-    </w:p>
-    <w:p>
-      <w:pPr>
-        <w:pStyle w:val="Heading2"/>
-      </w:pPr>
-      <w:bookmarkStart w:id="61" w:name="accidental-clients-1"/>
-      <w:r>
-        <w:t xml:space="preserve">Accidental Clients</w:t>
-      </w:r>
-      <w:bookmarkEnd w:id="61"/>
+        <w:t xml:space="preserve">a person who discusses with a lawyer the possibility of forming a client-lawyer relationship . . .</w:t>
+      </w:r>
+    </w:p>
+    <w:p>
+      <w:pPr>
+        <w:pStyle w:val="BlockText"/>
+      </w:pPr>
+      <w:r>
+        <w:t xml:space="preserve">EVEN WHEN NO CLIENT LAWYER RELATIONSHIP ENSUES . . . a lawyer shall not USE OR REVEAL that information . . .</w:t>
+      </w:r>
+    </w:p>
+    <w:p>
+      <w:pPr>
+        <w:pStyle w:val="BlockText"/>
+      </w:pPr>
+      <w:r>
+        <w:t xml:space="preserve">a lawyer . . . shall not represent a client with adverse interests in the same . . . matter if the lawyer received information from the prospective client that could be . . . harmful to that person in the matter . . . same goes for the firm!</w:t>
+      </w:r>
+    </w:p>
+    <w:p>
+      <w:pPr>
+        <w:pStyle w:val="BlockText"/>
+      </w:pPr>
+      <w:r>
+        <w:t xml:space="preserve">So this is one of those areas where it’s possible,at least in terms of email and websites to use just a little technological common sense and avoid this whole problem entirely.</w:t>
+      </w:r>
     </w:p>
     <w:p>
       <w:pPr>
         <w:pStyle w:val="Heading3"/>
       </w:pPr>
-      <w:bookmarkStart w:id="62" w:name="model-rule-1.18"/>
-      <w:r>
-        <w:t xml:space="preserve">Model Rule 1.18</w:t>
-      </w:r>
-      <w:bookmarkEnd w:id="62"/>
+      <w:bookmarkStart w:id="63" w:name="rlgl-14-1"/>
+      <w:r>
+        <w:t xml:space="preserve">RLGL §14</w:t>
+      </w:r>
+      <w:bookmarkEnd w:id="63"/>
     </w:p>
     <w:p>
       <w:pPr>
         <w:pStyle w:val="Heading6"/>
       </w:pPr>
-      <w:bookmarkStart w:id="63" w:name="duties-to-prospective-clients"/>
-      <w:r>
-        <w:t xml:space="preserve">Duties To Prospective Clients</w:t>
-      </w:r>
-      <w:bookmarkEnd w:id="63"/>
-    </w:p>
-    <w:p>
-      <w:pPr>
-        <w:pStyle w:val="BlockText"/>
-      </w:pPr>
-      <w:r>
-        <w:t xml:space="preserve">a person who discusses with a lawyer the possibility of forming a client-lawyer relationship . . .</w:t>
-      </w:r>
-    </w:p>
-    <w:p>
-      <w:pPr>
-        <w:pStyle w:val="BlockText"/>
-      </w:pPr>
-      <w:r>
-        <w:t xml:space="preserve">EVEN WHEN NO CLIENT LAWYER RELATIONSHIP ENSUES . . . a lawyer shall not USE OR REVEAL that information . . .</w:t>
-      </w:r>
-    </w:p>
-    <w:p>
-      <w:pPr>
-        <w:pStyle w:val="BlockText"/>
-      </w:pPr>
-      <w:r>
-        <w:t xml:space="preserve">a lawyer . . . shall not represent a client with adverse interests in the same . . . matter if the lawyer received information from the prospective client that could be . . . harmful to that person in the matter . . . same goes for the firm!</w:t>
-      </w:r>
-    </w:p>
-    <w:p>
-      <w:pPr>
-        <w:pStyle w:val="BlockText"/>
-      </w:pPr>
-      <w:r>
-        <w:t xml:space="preserve">So this is one of those areas where it’s possible,at least in terms of email and websites to use just a little technological common sense and avoid this whole problem entirely.</w:t>
-      </w:r>
-    </w:p>
-    <w:p>
-      <w:pPr>
-        <w:pStyle w:val="Heading3"/>
-      </w:pPr>
-      <w:bookmarkStart w:id="64" w:name="rlgl-14-1"/>
-      <w:r>
-        <w:t xml:space="preserve">RLGL §14</w:t>
+      <w:bookmarkStart w:id="64" w:name="formation-of-lawyer-client-relationship"/>
+      <w:r>
+        <w:t xml:space="preserve">Formation of Lawyer-Client Relationship</w:t>
       </w:r>
       <w:bookmarkEnd w:id="64"/>
-    </w:p>
-    <w:p>
-      <w:pPr>
-        <w:pStyle w:val="Heading6"/>
-      </w:pPr>
-      <w:bookmarkStart w:id="65" w:name="formation-of-lawyer-client-relationship"/>
-      <w:r>
-        <w:t xml:space="preserve">Formation of Lawyer-Client Relationship</w:t>
-      </w:r>
-      <w:bookmarkEnd w:id="65"/>
     </w:p>
     <w:p>
       <w:pPr>
@@ -2496,11 +2496,11 @@
       <w:pPr>
         <w:pStyle w:val="Heading3"/>
       </w:pPr>
-      <w:bookmarkStart w:id="66" w:name="totally-optional-reading-viewing"/>
+      <w:bookmarkStart w:id="65" w:name="totally-optional-reading-viewing"/>
       <w:r>
         <w:t xml:space="preserve">Totally Optional Reading &amp; Viewing</w:t>
       </w:r>
-      <w:bookmarkEnd w:id="66"/>
+      <w:bookmarkEnd w:id="65"/>
     </w:p>
     <w:p>
       <w:pPr>
@@ -2510,7 +2510,7 @@
           <w:ilvl w:val="0"/>
         </w:numPr>
       </w:pPr>
-      <w:hyperlink r:id="rId67">
+      <w:hyperlink r:id="rId66">
         <w:r>
           <w:rPr>
             <w:rStyle w:val="Hyperlink"/>
@@ -2577,7 +2577,7 @@
           <w:ilvl w:val="0"/>
         </w:numPr>
       </w:pPr>
-      <w:hyperlink r:id="rId68">
+      <w:hyperlink r:id="rId67">
         <w:r>
           <w:rPr>
             <w:rStyle w:val="Hyperlink"/>
@@ -2600,7 +2600,7 @@
           <w:ilvl w:val="0"/>
         </w:numPr>
       </w:pPr>
-      <w:hyperlink r:id="rId69">
+      <w:hyperlink r:id="rId68">
         <w:r>
           <w:rPr>
             <w:rStyle w:val="Hyperlink"/>
@@ -2623,7 +2623,7 @@
       <w:r>
         <w:t xml:space="preserve"> </w:t>
       </w:r>
-      <w:hyperlink r:id="rId70">
+      <w:hyperlink r:id="rId69">
         <w:r>
           <w:rPr>
             <w:rStyle w:val="Hyperlink"/>
@@ -2646,7 +2646,7 @@
       <w:r>
         <w:t xml:space="preserve"> </w:t>
       </w:r>
-      <w:hyperlink r:id="rId71">
+      <w:hyperlink r:id="rId70">
         <w:r>
           <w:rPr>
             <w:rStyle w:val="Hyperlink"/>
@@ -2663,7 +2663,7 @@
       <w:r>
         <w:t xml:space="preserve"> </w:t>
       </w:r>
-      <w:hyperlink r:id="rId72">
+      <w:hyperlink r:id="rId71">
         <w:r>
           <w:rPr>
             <w:rStyle w:val="Hyperlink"/>
@@ -2686,7 +2686,7 @@
           <w:ilvl w:val="0"/>
         </w:numPr>
       </w:pPr>
-      <w:hyperlink r:id="rId73">
+      <w:hyperlink r:id="rId72">
         <w:r>
           <w:rPr>
             <w:rStyle w:val="Hyperlink"/>
@@ -2718,7 +2718,7 @@
           <w:ilvl w:val="0"/>
         </w:numPr>
       </w:pPr>
-      <w:hyperlink r:id="rId74">
+      <w:hyperlink r:id="rId73">
         <w:r>
           <w:rPr>
             <w:rStyle w:val="Hyperlink"/>
@@ -2735,7 +2735,7 @@
           <w:ilvl w:val="0"/>
         </w:numPr>
       </w:pPr>
-      <w:hyperlink r:id="rId75">
+      <w:hyperlink r:id="rId74">
         <w:r>
           <w:rPr>
             <w:i/>
@@ -2771,7 +2771,7 @@
           <w:ilvl w:val="0"/>
         </w:numPr>
       </w:pPr>
-      <w:hyperlink r:id="rId76">
+      <w:hyperlink r:id="rId75">
         <w:r>
           <w:rPr>
             <w:rStyle w:val="Hyperlink"/>
@@ -2788,7 +2788,7 @@
           <w:ilvl w:val="0"/>
         </w:numPr>
       </w:pPr>
-      <w:hyperlink r:id="rId77">
+      <w:hyperlink r:id="rId76">
         <w:r>
           <w:rPr>
             <w:rStyle w:val="Hyperlink"/>
@@ -2805,7 +2805,7 @@
           <w:ilvl w:val="0"/>
         </w:numPr>
       </w:pPr>
-      <w:hyperlink r:id="rId78">
+      <w:hyperlink r:id="rId77">
         <w:r>
           <w:rPr>
             <w:rStyle w:val="Hyperlink"/>
@@ -2948,7 +2948,7 @@
     </w:lvl>
   </w:abstractNum>
   <w:abstractNum w:abstractNumId="990">
-    <w:nsid w:val="95873b5a"/>
+    <w:nsid w:val="2c1ae401"/>
     <w:multiLevelType w:val="multilevel"/>
     <w:lvl w:ilvl="0">
       <w:numFmt w:val="bullet"/>
@@ -3051,7 +3051,7 @@
     </w:lvl>
   </w:abstractNum>
   <w:abstractNum w:abstractNumId="991">
-    <w:nsid w:val="10e516df"/>
+    <w:nsid w:val="ea454b4c"/>
     <w:multiLevelType w:val="multilevel"/>
     <w:lvl w:ilvl="0">
       <w:numFmt w:val="bullet"/>
@@ -3154,7 +3154,7 @@
     </w:lvl>
   </w:abstractNum>
   <w:abstractNum w:abstractNumId="99411">
-    <w:nsid w:val="45d80218"/>
+    <w:nsid w:val="71315dca"/>
     <w:multiLevelType w:val="multilevel"/>
     <w:lvl w:ilvl="0">
       <w:start w:val="1"/>

</xml_diff>

<commit_message>
Edits to Chapter 6 Confidentiality
</commit_message>
<xml_diff>
--- a/Chapter_3/Chapter_3.docx
+++ b/Chapter_3/Chapter_3.docx
@@ -1241,7 +1241,10 @@
         </w:r>
       </w:hyperlink>
       <w:r>
-        <w:t xml:space="preserve">: Client With Diminished Capacity), but this is unusual.</w:t>
+        <w:t xml:space="preserve"> </w:t>
+      </w:r>
+      <w:r>
+        <w:t xml:space="preserve">(Client With Diminished Capacity), but this is unusual.</w:t>
       </w:r>
     </w:p>
     <w:p>

</xml_diff>